<commit_message>
finished power technodata, working on gas
</commit_message>
<xml_diff>
--- a/references/Questions for data standardization for MUSE.docx
+++ b/references/Questions for data standardization for MUSE.docx
@@ -3,11 +3,94 @@
 <w:document xmlns:wpc="http://schemas.microsoft.com/office/word/2010/wordprocessingCanvas" xmlns:cx="http://schemas.microsoft.com/office/drawing/2014/chartex" xmlns:cx1="http://schemas.microsoft.com/office/drawing/2015/9/8/chartex" xmlns:cx2="http://schemas.microsoft.com/office/drawing/2015/10/21/chartex" xmlns:cx3="http://schemas.microsoft.com/office/drawing/2016/5/9/chartex" xmlns:cx4="http://schemas.microsoft.com/office/drawing/2016/5/10/chartex" xmlns:cx5="http://schemas.microsoft.com/office/drawing/2016/5/11/chartex" xmlns:cx6="http://schemas.microsoft.com/office/drawing/2016/5/12/chartex" xmlns:cx7="http://schemas.microsoft.com/office/drawing/2016/5/13/chartex" xmlns:cx8="http://schemas.microsoft.com/office/drawing/2016/5/14/chartex" xmlns:mc="http://schemas.openxmlformats.org/markup-compatibility/2006" xmlns:aink="http://schemas.microsoft.com/office/drawing/2016/ink" xmlns:am3d="http://schemas.microsoft.com/office/drawing/2017/model3d" xmlns:o="urn:schemas-microsoft-com:office:office" xmlns:r="http://schemas.openxmlformats.org/officeDocument/2006/relationships" xmlns:m="http://schemas.openxmlformats.org/officeDocument/2006/math" xmlns:v="urn:schemas-microsoft-com:vml" xmlns:wp14="http://schemas.microsoft.com/office/word/2010/wordprocessingDrawing" xmlns:wp="http://schemas.openxmlformats.org/drawingml/2006/wordprocessingDrawing" xmlns:w10="urn:schemas-microsoft-com:office:word" xmlns:w="http://schemas.openxmlformats.org/wordprocessingml/2006/main" xmlns:w14="http://schemas.microsoft.com/office/word/2010/wordml" xmlns:w15="http://schemas.microsoft.com/office/word/2012/wordml" xmlns:w16cex="http://schemas.microsoft.com/office/word/2018/wordml/cex" xmlns:w16cid="http://schemas.microsoft.com/office/word/2016/wordml/cid" xmlns:w16="http://schemas.microsoft.com/office/word/2018/wordml" xmlns:w16se="http://schemas.microsoft.com/office/word/2015/wordml/symex" xmlns:wpg="http://schemas.microsoft.com/office/word/2010/wordprocessingGroup" xmlns:wpi="http://schemas.microsoft.com/office/word/2010/wordprocessingInk" xmlns:wne="http://schemas.microsoft.com/office/word/2006/wordml" xmlns:wps="http://schemas.microsoft.com/office/word/2010/wordprocessingShape" mc:Ignorable="w14 w15 w16se w16cid w16 w16cex wp14">
   <w:body>
     <w:p>
+      <w:pPr>
+        <w:pStyle w:val="Heading1"/>
+      </w:pPr>
       <w:r>
         <w:t>Questions for data standardization for MUSE</w:t>
       </w:r>
     </w:p>
     <w:p/>
+    <w:p>
+      <w:pPr>
+        <w:pStyle w:val="Heading3"/>
+      </w:pPr>
+      <w:r>
+        <w:t>How to go from installed capacity in MW to PJ/y? Do we convert using capacity factor?</w:t>
+      </w:r>
+    </w:p>
+    <w:p/>
+    <w:p>
+      <w:pPr>
+        <w:pStyle w:val="Heading3"/>
+      </w:pPr>
+      <w:r>
+        <w:t xml:space="preserve">How to </w:t>
+      </w:r>
+      <w:r>
+        <w:t>attain</w:t>
+      </w:r>
+      <w:r>
+        <w:t xml:space="preserve"> “</w:t>
+      </w:r>
+      <w:proofErr w:type="spellStart"/>
+      <w:r>
+        <w:t>MaxCapacityAddition</w:t>
+      </w:r>
+      <w:proofErr w:type="spellEnd"/>
+      <w:r>
+        <w:t>”, “</w:t>
+      </w:r>
+      <w:proofErr w:type="spellStart"/>
+      <w:r>
+        <w:t>MaxCapacityGrowth</w:t>
+      </w:r>
+      <w:proofErr w:type="spellEnd"/>
+      <w:r>
+        <w:t>”, “</w:t>
+      </w:r>
+      <w:proofErr w:type="spellStart"/>
+      <w:r>
+        <w:t>TotalCapacityLimit</w:t>
+      </w:r>
+      <w:proofErr w:type="spellEnd"/>
+      <w:r>
+        <w:t xml:space="preserve">” </w:t>
+      </w:r>
+      <w:r>
+        <w:t xml:space="preserve">values </w:t>
+      </w:r>
+      <w:r>
+        <w:t>for multiple power plants?</w:t>
+      </w:r>
+    </w:p>
+    <w:p/>
+    <w:p>
+      <w:pPr>
+        <w:pStyle w:val="Heading3"/>
+      </w:pPr>
+      <w:r>
+        <w:t>Is there a way to use electricity transmission and distribution efficiencies in MUSE?</w:t>
+      </w:r>
+    </w:p>
+    <w:p/>
+    <w:p>
+      <w:pPr>
+        <w:pStyle w:val="Heading3"/>
+      </w:pPr>
+      <w:r>
+        <w:t>How to deal with import/export price values (I have import/export prices in $/GJ)</w:t>
+      </w:r>
+    </w:p>
+    <w:p/>
+    <w:p>
+      <w:pPr>
+        <w:pStyle w:val="Heading3"/>
+      </w:pPr>
+      <w:r>
+        <w:t>Can MUSE deal with HFO and LFO output ratios from crude oil?</w:t>
+      </w:r>
+    </w:p>
     <w:sectPr>
       <w:pgSz w:w="11906" w:h="16838"/>
       <w:pgMar w:top="1440" w:right="1440" w:bottom="1440" w:left="1440" w:header="708" w:footer="708" w:gutter="0"/>
@@ -413,10 +496,72 @@
     <w:name w:val="Normal"/>
     <w:qFormat/>
   </w:style>
+  <w:style w:type="paragraph" w:styleId="Heading1">
+    <w:name w:val="heading 1"/>
+    <w:basedOn w:val="Normal"/>
+    <w:next w:val="Normal"/>
+    <w:link w:val="Heading1Char"/>
+    <w:uiPriority w:val="9"/>
+    <w:qFormat/>
+    <w:rsid w:val="007F4B17"/>
+    <w:pPr>
+      <w:keepNext/>
+      <w:keepLines/>
+      <w:spacing w:before="240"/>
+      <w:outlineLvl w:val="0"/>
+    </w:pPr>
+    <w:rPr>
+      <w:rFonts w:asciiTheme="majorHAnsi" w:eastAsiaTheme="majorEastAsia" w:hAnsiTheme="majorHAnsi" w:cstheme="majorBidi"/>
+      <w:color w:val="2F5496" w:themeColor="accent1" w:themeShade="BF"/>
+      <w:sz w:val="32"/>
+      <w:szCs w:val="32"/>
+    </w:rPr>
+  </w:style>
+  <w:style w:type="paragraph" w:styleId="Heading2">
+    <w:name w:val="heading 2"/>
+    <w:basedOn w:val="Normal"/>
+    <w:next w:val="Normal"/>
+    <w:link w:val="Heading2Char"/>
+    <w:uiPriority w:val="9"/>
+    <w:unhideWhenUsed/>
+    <w:qFormat/>
+    <w:rsid w:val="007F4B17"/>
+    <w:pPr>
+      <w:keepNext/>
+      <w:keepLines/>
+      <w:spacing w:before="40"/>
+      <w:outlineLvl w:val="1"/>
+    </w:pPr>
+    <w:rPr>
+      <w:rFonts w:asciiTheme="majorHAnsi" w:eastAsiaTheme="majorEastAsia" w:hAnsiTheme="majorHAnsi" w:cstheme="majorBidi"/>
+      <w:color w:val="2F5496" w:themeColor="accent1" w:themeShade="BF"/>
+      <w:sz w:val="26"/>
+      <w:szCs w:val="26"/>
+    </w:rPr>
+  </w:style>
+  <w:style w:type="paragraph" w:styleId="Heading3">
+    <w:name w:val="heading 3"/>
+    <w:basedOn w:val="Normal"/>
+    <w:next w:val="Normal"/>
+    <w:link w:val="Heading3Char"/>
+    <w:uiPriority w:val="9"/>
+    <w:unhideWhenUsed/>
+    <w:qFormat/>
+    <w:rsid w:val="007F4B17"/>
+    <w:pPr>
+      <w:keepNext/>
+      <w:keepLines/>
+      <w:spacing w:before="40"/>
+      <w:outlineLvl w:val="2"/>
+    </w:pPr>
+    <w:rPr>
+      <w:rFonts w:asciiTheme="majorHAnsi" w:eastAsiaTheme="majorEastAsia" w:hAnsiTheme="majorHAnsi" w:cstheme="majorBidi"/>
+      <w:color w:val="1F3763" w:themeColor="accent1" w:themeShade="7F"/>
+    </w:rPr>
+  </w:style>
   <w:style w:type="character" w:default="1" w:styleId="DefaultParagraphFont">
     <w:name w:val="Default Paragraph Font"/>
     <w:uiPriority w:val="1"/>
-    <w:semiHidden/>
     <w:unhideWhenUsed/>
   </w:style>
   <w:style w:type="table" w:default="1" w:styleId="TableNormal">
@@ -439,6 +584,76 @@
     <w:uiPriority w:val="99"/>
     <w:semiHidden/>
     <w:unhideWhenUsed/>
+  </w:style>
+  <w:style w:type="paragraph" w:styleId="Title">
+    <w:name w:val="Title"/>
+    <w:basedOn w:val="Normal"/>
+    <w:next w:val="Normal"/>
+    <w:link w:val="TitleChar"/>
+    <w:uiPriority w:val="10"/>
+    <w:qFormat/>
+    <w:rsid w:val="007F4B17"/>
+    <w:pPr>
+      <w:contextualSpacing/>
+    </w:pPr>
+    <w:rPr>
+      <w:rFonts w:asciiTheme="majorHAnsi" w:eastAsiaTheme="majorEastAsia" w:hAnsiTheme="majorHAnsi" w:cstheme="majorBidi"/>
+      <w:spacing w:val="-10"/>
+      <w:kern w:val="28"/>
+      <w:sz w:val="56"/>
+      <w:szCs w:val="56"/>
+    </w:rPr>
+  </w:style>
+  <w:style w:type="character" w:customStyle="1" w:styleId="TitleChar">
+    <w:name w:val="Title Char"/>
+    <w:basedOn w:val="DefaultParagraphFont"/>
+    <w:link w:val="Title"/>
+    <w:uiPriority w:val="10"/>
+    <w:rsid w:val="007F4B17"/>
+    <w:rPr>
+      <w:rFonts w:asciiTheme="majorHAnsi" w:eastAsiaTheme="majorEastAsia" w:hAnsiTheme="majorHAnsi" w:cstheme="majorBidi"/>
+      <w:spacing w:val="-10"/>
+      <w:kern w:val="28"/>
+      <w:sz w:val="56"/>
+      <w:szCs w:val="56"/>
+    </w:rPr>
+  </w:style>
+  <w:style w:type="character" w:customStyle="1" w:styleId="Heading2Char">
+    <w:name w:val="Heading 2 Char"/>
+    <w:basedOn w:val="DefaultParagraphFont"/>
+    <w:link w:val="Heading2"/>
+    <w:uiPriority w:val="9"/>
+    <w:rsid w:val="007F4B17"/>
+    <w:rPr>
+      <w:rFonts w:asciiTheme="majorHAnsi" w:eastAsiaTheme="majorEastAsia" w:hAnsiTheme="majorHAnsi" w:cstheme="majorBidi"/>
+      <w:color w:val="2F5496" w:themeColor="accent1" w:themeShade="BF"/>
+      <w:sz w:val="26"/>
+      <w:szCs w:val="26"/>
+    </w:rPr>
+  </w:style>
+  <w:style w:type="character" w:customStyle="1" w:styleId="Heading1Char">
+    <w:name w:val="Heading 1 Char"/>
+    <w:basedOn w:val="DefaultParagraphFont"/>
+    <w:link w:val="Heading1"/>
+    <w:uiPriority w:val="9"/>
+    <w:rsid w:val="007F4B17"/>
+    <w:rPr>
+      <w:rFonts w:asciiTheme="majorHAnsi" w:eastAsiaTheme="majorEastAsia" w:hAnsiTheme="majorHAnsi" w:cstheme="majorBidi"/>
+      <w:color w:val="2F5496" w:themeColor="accent1" w:themeShade="BF"/>
+      <w:sz w:val="32"/>
+      <w:szCs w:val="32"/>
+    </w:rPr>
+  </w:style>
+  <w:style w:type="character" w:customStyle="1" w:styleId="Heading3Char">
+    <w:name w:val="Heading 3 Char"/>
+    <w:basedOn w:val="DefaultParagraphFont"/>
+    <w:link w:val="Heading3"/>
+    <w:uiPriority w:val="9"/>
+    <w:rsid w:val="007F4B17"/>
+    <w:rPr>
+      <w:rFonts w:asciiTheme="majorHAnsi" w:eastAsiaTheme="majorEastAsia" w:hAnsiTheme="majorHAnsi" w:cstheme="majorBidi"/>
+      <w:color w:val="1F3763" w:themeColor="accent1" w:themeShade="7F"/>
+    </w:rPr>
   </w:style>
 </w:styles>
 </file>

</xml_diff>

<commit_message>
commin commout done in jupyter notebook
</commit_message>
<xml_diff>
--- a/references/Questions for data standardization for MUSE.docx
+++ b/references/Questions for data standardization for MUSE.docx
@@ -89,6 +89,37 @@
       </w:pPr>
       <w:r>
         <w:t>Can MUSE deal with HFO and LFO output ratios from crude oil?</w:t>
+      </w:r>
+    </w:p>
+    <w:p/>
+    <w:p>
+      <w:pPr>
+        <w:pStyle w:val="Heading3"/>
+      </w:pPr>
+      <w:r>
+        <w:t xml:space="preserve">Do you have access to typical </w:t>
+      </w:r>
+      <w:proofErr w:type="spellStart"/>
+      <w:r>
+        <w:t>CommIn</w:t>
+      </w:r>
+      <w:proofErr w:type="spellEnd"/>
+      <w:r>
+        <w:t xml:space="preserve"> conversion factors? For instance, gas </w:t>
+      </w:r>
+      <w:r>
+        <w:t>-</w:t>
+      </w:r>
+      <w:r>
+        <w:t xml:space="preserve">&gt; </w:t>
+      </w:r>
+      <w:proofErr w:type="spellStart"/>
+      <w:r>
+        <w:t>gasCCGT</w:t>
+      </w:r>
+      <w:proofErr w:type="spellEnd"/>
+      <w:r>
+        <w:t xml:space="preserve"> output (PJ/PJ)</w:t>
       </w:r>
     </w:p>
     <w:sectPr>

</xml_diff>

<commit_message>
rearranged outputs into a dict
</commit_message>
<xml_diff>
--- a/references/Questions for data standardization for MUSE.docx
+++ b/references/Questions for data standardization for MUSE.docx
@@ -120,6 +120,18 @@
       <w:proofErr w:type="spellEnd"/>
       <w:r>
         <w:t xml:space="preserve"> output (PJ/PJ)</w:t>
+      </w:r>
+    </w:p>
+    <w:p/>
+    <w:p>
+      <w:pPr>
+        <w:pStyle w:val="Heading3"/>
+      </w:pPr>
+      <w:r>
+        <w:t xml:space="preserve">Currently the starter kits only provide detailed data on </w:t>
+      </w:r>
+      <w:r>
+        <w:t>power and oil sector, with extraction and import costs $/GJ. How would we go about modelling these within MUSE? Could we use generalised data for Africa?</w:t>
       </w:r>
     </w:p>
     <w:sectPr>

</xml_diff>

<commit_message>
wrote agent files for each country
</commit_message>
<xml_diff>
--- a/references/Questions for data standardization for MUSE.docx
+++ b/references/Questions for data standardization for MUSE.docx
@@ -12,126 +12,154 @@
     </w:p>
     <w:p/>
     <w:p>
-      <w:pPr>
-        <w:pStyle w:val="Heading3"/>
-      </w:pPr>
       <w:r>
         <w:t>How to go from installed capacity in MW to PJ/y? Do we convert using capacity factor?</w:t>
+      </w:r>
+    </w:p>
+    <w:p/>
+    <w:p>
+      <w:r>
+        <w:t xml:space="preserve">How to </w:t>
+      </w:r>
+      <w:r>
+        <w:t>attain</w:t>
+      </w:r>
+      <w:r>
+        <w:t xml:space="preserve"> “</w:t>
+      </w:r>
+      <w:proofErr w:type="spellStart"/>
+      <w:r>
+        <w:t>MaxCapacityAddition</w:t>
+      </w:r>
+      <w:proofErr w:type="spellEnd"/>
+      <w:r>
+        <w:t>”, “</w:t>
+      </w:r>
+      <w:proofErr w:type="spellStart"/>
+      <w:r>
+        <w:t>MaxCapacityGrowth</w:t>
+      </w:r>
+      <w:proofErr w:type="spellEnd"/>
+      <w:r>
+        <w:t>”, “</w:t>
+      </w:r>
+      <w:proofErr w:type="spellStart"/>
+      <w:r>
+        <w:t>TotalCapacityLimit</w:t>
+      </w:r>
+      <w:proofErr w:type="spellEnd"/>
+      <w:r>
+        <w:t xml:space="preserve">” </w:t>
+      </w:r>
+      <w:r>
+        <w:t xml:space="preserve">values </w:t>
+      </w:r>
+      <w:r>
+        <w:t>for multiple power plants?</w:t>
+      </w:r>
+    </w:p>
+    <w:p/>
+    <w:p>
+      <w:r>
+        <w:t>Is there a way to use electricity transmission and distribution efficiencies in MUSE?</w:t>
+      </w:r>
+    </w:p>
+    <w:p/>
+    <w:p>
+      <w:r>
+        <w:t xml:space="preserve">How to deal with import/export price values (I have import/export prices </w:t>
+      </w:r>
+      <w:r>
+        <w:t xml:space="preserve">for fuels </w:t>
+      </w:r>
+      <w:r>
+        <w:t>in $/GJ)</w:t>
+      </w:r>
+    </w:p>
+    <w:p/>
+    <w:p>
+      <w:r>
+        <w:t xml:space="preserve">How can MUSE deal with multiple outputs of a Process in the </w:t>
+      </w:r>
+      <w:proofErr w:type="spellStart"/>
+      <w:r>
+        <w:t>Technodata</w:t>
+      </w:r>
+      <w:proofErr w:type="spellEnd"/>
+      <w:r>
+        <w:t xml:space="preserve"> file</w:t>
+      </w:r>
+      <w:r>
+        <w:t>?</w:t>
+      </w:r>
+      <w:r>
+        <w:t xml:space="preserve"> In this work Crude Oil Refineries produce HFO and LFO.</w:t>
+      </w:r>
+    </w:p>
+    <w:p/>
+    <w:p>
+      <w:r>
+        <w:t xml:space="preserve">Do </w:t>
+      </w:r>
+      <w:r>
+        <w:t>we</w:t>
+      </w:r>
+      <w:r>
+        <w:t xml:space="preserve"> have access to typical </w:t>
+      </w:r>
+      <w:proofErr w:type="spellStart"/>
+      <w:r>
+        <w:t>CommIn</w:t>
+      </w:r>
+      <w:proofErr w:type="spellEnd"/>
+      <w:r>
+        <w:t xml:space="preserve"> conversion factors? For instance, gas </w:t>
+      </w:r>
+      <w:r>
+        <w:t>-</w:t>
+      </w:r>
+      <w:r>
+        <w:t xml:space="preserve">&gt; </w:t>
+      </w:r>
+      <w:proofErr w:type="spellStart"/>
+      <w:r>
+        <w:t>gasCCGT</w:t>
+      </w:r>
+      <w:proofErr w:type="spellEnd"/>
+      <w:r>
+        <w:t xml:space="preserve"> output (PJ/PJ)</w:t>
+      </w:r>
+    </w:p>
+    <w:p/>
+    <w:p>
+      <w:r>
+        <w:t xml:space="preserve">Currently the starter kits only provide detailed data on </w:t>
+      </w:r>
+      <w:r>
+        <w:t>power and oil sector, with extraction and import costs $/GJ. How would we go about modelling these within MUSE? Could we use generalised data for Africa?</w:t>
       </w:r>
     </w:p>
     <w:p/>
     <w:p>
       <w:pPr>
-        <w:pStyle w:val="Heading3"/>
+        <w:pStyle w:val="Heading1"/>
       </w:pPr>
       <w:r>
-        <w:t xml:space="preserve">How to </w:t>
-      </w:r>
-      <w:r>
-        <w:t>attain</w:t>
-      </w:r>
-      <w:r>
-        <w:t xml:space="preserve"> “</w:t>
-      </w:r>
-      <w:proofErr w:type="spellStart"/>
-      <w:r>
-        <w:t>MaxCapacityAddition</w:t>
-      </w:r>
-      <w:proofErr w:type="spellEnd"/>
-      <w:r>
-        <w:t>”, “</w:t>
-      </w:r>
-      <w:proofErr w:type="spellStart"/>
-      <w:r>
-        <w:t>MaxCapacityGrowth</w:t>
-      </w:r>
-      <w:proofErr w:type="spellEnd"/>
-      <w:r>
-        <w:t>”, “</w:t>
-      </w:r>
-      <w:proofErr w:type="spellStart"/>
-      <w:r>
-        <w:t>TotalCapacityLimit</w:t>
-      </w:r>
-      <w:proofErr w:type="spellEnd"/>
-      <w:r>
-        <w:t xml:space="preserve">” </w:t>
-      </w:r>
-      <w:r>
-        <w:t xml:space="preserve">values </w:t>
-      </w:r>
-      <w:r>
-        <w:t>for multiple power plants?</w:t>
+        <w:t>Data issues</w:t>
       </w:r>
     </w:p>
     <w:p/>
     <w:p>
-      <w:pPr>
-        <w:pStyle w:val="Heading3"/>
-      </w:pPr>
-      <w:r>
-        <w:t>Is there a way to use electricity transmission and distribution efficiencies in MUSE?</w:t>
-      </w:r>
-    </w:p>
-    <w:p/>
-    <w:p>
-      <w:pPr>
-        <w:pStyle w:val="Heading3"/>
-      </w:pPr>
-      <w:r>
-        <w:t>How to deal with import/export price values (I have import/export prices in $/GJ)</w:t>
-      </w:r>
-    </w:p>
-    <w:p/>
-    <w:p>
-      <w:pPr>
-        <w:pStyle w:val="Heading3"/>
-      </w:pPr>
-      <w:r>
-        <w:t>Can MUSE deal with HFO and LFO output ratios from crude oil?</w:t>
-      </w:r>
-    </w:p>
-    <w:p/>
-    <w:p>
-      <w:pPr>
-        <w:pStyle w:val="Heading3"/>
-      </w:pPr>
-      <w:r>
-        <w:t xml:space="preserve">Do you have access to typical </w:t>
+      <w:r>
+        <w:t xml:space="preserve">For Eritrea, for example, there is Off-grid solar PV in the raw existing capacity table (Table1), but no data for Off-grid solar PV in the raw </w:t>
       </w:r>
       <w:proofErr w:type="spellStart"/>
       <w:r>
-        <w:t>CommIn</w:t>
+        <w:t>Technodata</w:t>
       </w:r>
       <w:proofErr w:type="spellEnd"/>
       <w:r>
-        <w:t xml:space="preserve"> conversion factors? For instance, gas </w:t>
-      </w:r>
-      <w:r>
-        <w:t>-</w:t>
-      </w:r>
-      <w:r>
-        <w:t xml:space="preserve">&gt; </w:t>
-      </w:r>
-      <w:proofErr w:type="spellStart"/>
-      <w:r>
-        <w:t>gasCCGT</w:t>
-      </w:r>
-      <w:proofErr w:type="spellEnd"/>
-      <w:r>
-        <w:t xml:space="preserve"> output (PJ/PJ)</w:t>
-      </w:r>
-    </w:p>
-    <w:p/>
-    <w:p>
-      <w:pPr>
-        <w:pStyle w:val="Heading3"/>
-      </w:pPr>
-      <w:r>
-        <w:t xml:space="preserve">Currently the starter kits only provide detailed data on </w:t>
-      </w:r>
-      <w:r>
-        <w:t>power and oil sector, with extraction and import costs $/GJ. How would we go about modelling these within MUSE? Could we use generalised data for Africa?</w:t>
+        <w:t xml:space="preserve"> table (Table2).</w:t>
       </w:r>
     </w:p>
     <w:sectPr>
@@ -605,6 +633,7 @@
   <w:style w:type="character" w:default="1" w:styleId="DefaultParagraphFont">
     <w:name w:val="Default Paragraph Font"/>
     <w:uiPriority w:val="1"/>
+    <w:semiHidden/>
     <w:unhideWhenUsed/>
   </w:style>
   <w:style w:type="table" w:default="1" w:styleId="TableNormal">
@@ -697,6 +726,17 @@
       <w:rFonts w:asciiTheme="majorHAnsi" w:eastAsiaTheme="majorEastAsia" w:hAnsiTheme="majorHAnsi" w:cstheme="majorBidi"/>
       <w:color w:val="1F3763" w:themeColor="accent1" w:themeShade="7F"/>
     </w:rPr>
+  </w:style>
+  <w:style w:type="paragraph" w:styleId="ListParagraph">
+    <w:name w:val="List Paragraph"/>
+    <w:basedOn w:val="Normal"/>
+    <w:uiPriority w:val="34"/>
+    <w:qFormat/>
+    <w:rsid w:val="0047644E"/>
+    <w:pPr>
+      <w:ind w:left="720"/>
+      <w:contextualSpacing/>
+    </w:pPr>
   </w:style>
 </w:styles>
 </file>

</xml_diff>

<commit_message>
converted existing capacity properly
</commit_message>
<xml_diff>
--- a/references/Questions for data standardization for MUSE.docx
+++ b/references/Questions for data standardization for MUSE.docx
@@ -7,7 +7,13 @@
         <w:pStyle w:val="Heading1"/>
       </w:pPr>
       <w:r>
-        <w:t>Questions for data standardization for MUSE</w:t>
+        <w:t xml:space="preserve">Questions for </w:t>
+      </w:r>
+      <w:r>
+        <w:t>starter kits</w:t>
+      </w:r>
+      <w:r>
+        <w:t xml:space="preserve"> for MUSE</w:t>
       </w:r>
     </w:p>
     <w:p/>
@@ -78,7 +84,13 @@
     <w:p/>
     <w:p>
       <w:r>
-        <w:t xml:space="preserve">How can MUSE deal with multiple outputs of a Process in the </w:t>
+        <w:t xml:space="preserve">How can MUSE deal with multiple outputs of a </w:t>
+      </w:r>
+      <w:r>
+        <w:t>technology</w:t>
+      </w:r>
+      <w:r>
+        <w:t xml:space="preserve"> in the </w:t>
       </w:r>
       <w:proofErr w:type="spellStart"/>
       <w:r>
@@ -98,19 +110,48 @@
         <w:t xml:space="preserve">both </w:t>
       </w:r>
       <w:r>
-        <w:t>HFO and LFO.</w:t>
+        <w:t>Heavy fuel oil</w:t>
+      </w:r>
+      <w:r>
+        <w:t xml:space="preserve"> (</w:t>
+      </w:r>
+      <w:r>
+        <w:t>HFO</w:t>
+      </w:r>
+      <w:r>
+        <w:t>)</w:t>
+      </w:r>
+      <w:r>
+        <w:t xml:space="preserve"> and </w:t>
+      </w:r>
+      <w:r>
+        <w:t>light fuel oil (</w:t>
+      </w:r>
+      <w:r>
+        <w:t>LFO</w:t>
+      </w:r>
+      <w:r>
+        <w:t>)</w:t>
+      </w:r>
+      <w:r>
+        <w:t>.</w:t>
       </w:r>
     </w:p>
     <w:p/>
     <w:p>
       <w:r>
-        <w:t xml:space="preserve">How to create ExistingCapacity.csv for crude oil refinery </w:t>
+        <w:t xml:space="preserve">How to create ExistingCapacity.csv </w:t>
       </w:r>
       <w:r>
         <w:t>without the relevant data.</w:t>
       </w:r>
     </w:p>
     <w:p/>
+    <w:p>
+      <w:r>
+        <w:t>Does it make sense to have a single final electricity demand not broken down by sectors?</w:t>
+      </w:r>
+    </w:p>
     <w:sectPr>
       <w:pgSz w:w="11906" w:h="16838"/>
       <w:pgMar w:top="1440" w:right="1440" w:bottom="1440" w:left="1440" w:header="708" w:footer="708" w:gutter="0"/>
@@ -582,7 +623,6 @@
   <w:style w:type="character" w:default="1" w:styleId="DefaultParagraphFont">
     <w:name w:val="Default Paragraph Font"/>
     <w:uiPriority w:val="1"/>
-    <w:semiHidden/>
     <w:unhideWhenUsed/>
   </w:style>
   <w:style w:type="table" w:default="1" w:styleId="TableNormal">

</xml_diff>